<commit_message>
disable settings and calibration buttons
also, new burger video (too large)
</commit_message>
<xml_diff>
--- a/Docs/Learning Diary.docx
+++ b/Docs/Learning Diary.docx
@@ -234,10 +234,7 @@
     </w:p>
     <w:p>
       <w:r>
-        <w:t>We</w:t>
-      </w:r>
-      <w:r>
-        <w:t xml:space="preserve"> are deciding to go the AI route after all, even though we were against it, but we don’t feel like there is any other proper and cheap way to get it to work. </w:t>
+        <w:t xml:space="preserve">We are deciding to go the AI route after all, even though we were against it, but we don’t feel like there is any other proper and cheap way to get it to work. </w:t>
       </w:r>
     </w:p>
     <w:p>
@@ -552,10 +549,7 @@
     </w:p>
     <w:p>
       <w:r>
-        <w:t>Datasets are finally done!!</w:t>
-      </w:r>
-      <w:r>
-        <w:t>!! I was smart enough to properly name the last few datasets. Now I just need to give them to Alex for him to train the actual YOLO AI model.</w:t>
+        <w:t>Datasets are finally done!!!! I was smart enough to properly name the last few datasets. Now I just need to give them to Alex for him to train the actual YOLO AI model.</w:t>
       </w:r>
     </w:p>
     <w:p/>
@@ -622,6 +616,19 @@
     <w:p>
       <w:r>
         <w:t>22.4</w:t>
+      </w:r>
+    </w:p>
+    <w:p>
+      <w:r>
+        <w:t>I worked on integrating the trained models into our app, which I had some problem with. Especially one of my teammates UI YOLO integration I had some trouble with getting to work, but I found out I technically didn’t need to add his code directly into the app, I could use either a subprocess or import it there. I decided to use a subprocess, because that seemed a bit easier, which worked, but it doesn’t look the best, which is fine because it’s just a prototype.</w:t>
+      </w:r>
+      <w:r>
+        <w:t xml:space="preserve"> </w:t>
+      </w:r>
+    </w:p>
+    <w:p>
+      <w:r>
+        <w:t>Now we should package the final prototype for the PO with some instructions and something to auto-install dependencies.</w:t>
       </w:r>
     </w:p>
     <w:p/>

</xml_diff>

<commit_message>
add video frame and window resize because of black bars
hardcoded for the specific video. Also reorganize videos
</commit_message>
<xml_diff>
--- a/Docs/Learning Diary.docx
+++ b/Docs/Learning Diary.docx
@@ -106,46 +106,22 @@
         <w:t xml:space="preserve"> for our app.</w:t>
       </w:r>
       <w:r>
-        <w:t xml:space="preserve"> I researched what to use, and apparently </w:t>
-      </w:r>
-      <w:proofErr w:type="spellStart"/>
-      <w:r>
-        <w:t>Tk</w:t>
+        <w:t xml:space="preserve"> I researched what to use, and apparently Tk</w:t>
       </w:r>
       <w:r>
         <w:t>i</w:t>
       </w:r>
       <w:r>
-        <w:t>nter</w:t>
-      </w:r>
-      <w:proofErr w:type="spellEnd"/>
-      <w:r>
-        <w:t xml:space="preserve"> is pretty good for Python apps, though I had some difficulty with getting it to display on multiple screens</w:t>
-      </w:r>
-      <w:r>
-        <w:t xml:space="preserve">. Apparently, either Windows or </w:t>
-      </w:r>
-      <w:proofErr w:type="spellStart"/>
-      <w:r>
-        <w:t>Tk</w:t>
+        <w:t>nter is pretty good for Python apps, though I had some difficulty with getting it to display on multiple screens</w:t>
+      </w:r>
+      <w:r>
+        <w:t>. Apparently, either Windows or Tk</w:t>
       </w:r>
       <w:r>
         <w:t>i</w:t>
       </w:r>
       <w:r>
-        <w:t>nter</w:t>
-      </w:r>
-      <w:proofErr w:type="spellEnd"/>
-      <w:r>
-        <w:t xml:space="preserve"> does not like </w:t>
-      </w:r>
-      <w:proofErr w:type="spellStart"/>
-      <w:r>
-        <w:t>fullscreen</w:t>
-      </w:r>
-      <w:proofErr w:type="spellEnd"/>
-      <w:r>
-        <w:t xml:space="preserve"> on multiple screens.</w:t>
+        <w:t>nter does not like fullscreen on multiple screens.</w:t>
       </w:r>
     </w:p>
     <w:p/>
@@ -344,15 +320,7 @@
         <w:t>ed</w:t>
       </w:r>
       <w:r>
-        <w:t xml:space="preserve"> a </w:t>
-      </w:r>
-      <w:proofErr w:type="spellStart"/>
-      <w:r>
-        <w:t>color</w:t>
-      </w:r>
-      <w:proofErr w:type="spellEnd"/>
-      <w:r>
-        <w:t xml:space="preserve"> vision system to the main app, based on Alex’s code, which seems to be extremely broken</w:t>
+        <w:t xml:space="preserve"> a color vision system to the main app, based on Alex’s code, which seems to be extremely broken</w:t>
       </w:r>
       <w:r>
         <w:t xml:space="preserve"> (like he had hardcoded the values)</w:t>
@@ -382,28 +350,12 @@
     </w:p>
     <w:p>
       <w:r>
-        <w:t xml:space="preserve">Tried to fix the </w:t>
-      </w:r>
-      <w:proofErr w:type="spellStart"/>
-      <w:r>
-        <w:t>color</w:t>
-      </w:r>
-      <w:proofErr w:type="spellEnd"/>
-      <w:r>
-        <w:t xml:space="preserve"> vision at home, still not great.</w:t>
-      </w:r>
-    </w:p>
-    <w:p>
-      <w:r>
-        <w:t xml:space="preserve">I showcased the </w:t>
-      </w:r>
-      <w:proofErr w:type="spellStart"/>
-      <w:r>
-        <w:t>color</w:t>
-      </w:r>
-      <w:proofErr w:type="spellEnd"/>
-      <w:r>
-        <w:t xml:space="preserve"> thing and said maybe let’s not do it, but our coach insists on us doing it (wtf).</w:t>
+        <w:t>Tried to fix the color vision at home, still not great.</w:t>
+      </w:r>
+    </w:p>
+    <w:p>
+      <w:r>
+        <w:t>I showcased the color thing and said maybe let’s not do it, but our coach insists on us doing it (wtf).</w:t>
       </w:r>
     </w:p>
     <w:p>
@@ -439,16 +391,11 @@
       <w:r>
         <w:t xml:space="preserve">I’m going to use a program called </w:t>
       </w:r>
-      <w:proofErr w:type="spellStart"/>
       <w:r>
         <w:t>I</w:t>
       </w:r>
       <w:r>
-        <w:t>mglabel</w:t>
-      </w:r>
-      <w:proofErr w:type="spellEnd"/>
-      <w:r>
-        <w:t xml:space="preserve"> to get the labels into the images.</w:t>
+        <w:t>mglabel to get the labels into the images.</w:t>
       </w:r>
       <w:r>
         <w:t xml:space="preserve"> I think we need reasonably similar images for training the AI. And we will need a lot, like hundreds of images.</w:t>
@@ -684,22 +631,30 @@
         <w:t xml:space="preserve">Now </w:t>
       </w:r>
       <w:r>
-        <w:t>me and Alex</w:t>
-      </w:r>
-      <w:r>
-        <w:t xml:space="preserve"> should package the final prototype for the PO with some instructions and something to auto-install dependencies.</w:t>
-      </w:r>
-    </w:p>
-    <w:p/>
-    <w:p>
-      <w:r>
-        <w:t>24.4</w:t>
+        <w:t>A</w:t>
+      </w:r>
+      <w:r>
+        <w:t>lex</w:t>
+      </w:r>
+      <w:r>
+        <w:t xml:space="preserve"> </w:t>
+      </w:r>
+      <w:r>
+        <w:t xml:space="preserve">and I </w:t>
+      </w:r>
+      <w:r>
+        <w:t>should package the final prototype for the PO with some instructions and something to auto-install dependencies.</w:t>
       </w:r>
     </w:p>
     <w:p/>
     <w:p>
       <w:r>
         <w:t>25.4</w:t>
+      </w:r>
+    </w:p>
+    <w:p>
+      <w:r>
+        <w:t>Today is the Capstone showroom. Thank god I don’t need to hold the presentation!</w:t>
       </w:r>
     </w:p>
     <w:p/>

</xml_diff>